<commit_message>
Working on AAP payments
</commit_message>
<xml_diff>
--- a/mooringlicensing/management/templates/Attachment Template - ML.docx
+++ b/mooringlicensing/management/templates/Attachment Template - ML.docx
@@ -108,7 +108,25 @@
           <w:szCs w:val="16"/>
         </w:rPr>
         <w:tab/>
-        <w:t>Application number: {{ proposal.lodgement_number }}</w:t>
+        <w:t xml:space="preserve">Application number: {{ </w:t>
+      </w:r>
+      <w:r>
+        <w:rPr>
+          <w:rFonts w:cs="Arial" w:ascii="Arial Nova Light" w:hAnsi="Arial Nova Light"/>
+          <w:color w:val="464646"/>
+          <w:sz w:val="16"/>
+          <w:szCs w:val="16"/>
+        </w:rPr>
+        <w:t>application</w:t>
+      </w:r>
+      <w:r>
+        <w:rPr>
+          <w:rFonts w:cs="Arial" w:ascii="Arial Nova Light" w:hAnsi="Arial Nova Light"/>
+          <w:color w:val="464646"/>
+          <w:sz w:val="16"/>
+          <w:szCs w:val="16"/>
+        </w:rPr>
+        <w:t>.lodgement_number }}</w:t>
       </w:r>
     </w:p>
     <w:p>

</xml_diff>

<commit_message>
Optimise mooring lookup, change proposal to application in ML doc template
</commit_message>
<xml_diff>
--- a/mooringlicensing/management/templates/Attachment Template - ML.docx
+++ b/mooringlicensing/management/templates/Attachment Template - ML.docx
@@ -108,7 +108,25 @@
           <w:szCs w:val="16"/>
         </w:rPr>
         <w:tab/>
-        <w:t>Application number: {{ proposal.lodgement_number }}</w:t>
+        <w:t xml:space="preserve">Application number: {{ </w:t>
+      </w:r>
+      <w:r>
+        <w:rPr>
+          <w:rFonts w:cs="Arial" w:ascii="Arial Nova Light" w:hAnsi="Arial Nova Light"/>
+          <w:color w:val="464646"/>
+          <w:sz w:val="16"/>
+          <w:szCs w:val="16"/>
+        </w:rPr>
+        <w:t>application</w:t>
+      </w:r>
+      <w:r>
+        <w:rPr>
+          <w:rFonts w:cs="Arial" w:ascii="Arial Nova Light" w:hAnsi="Arial Nova Light"/>
+          <w:color w:val="464646"/>
+          <w:sz w:val="16"/>
+          <w:szCs w:val="16"/>
+        </w:rPr>
+        <w:t>.lodgement_number }}</w:t>
       </w:r>
     </w:p>
     <w:p>

</xml_diff>